<commit_message>
updated CV skills printable
</commit_message>
<xml_diff>
--- a/cv.docx
+++ b/cv.docx
@@ -42,14 +42,7 @@
           <w:sz w:val="24"/>
           <w:szCs w:val="24"/>
         </w:rPr>
-        <w:t>Idade: 2</w:t>
-      </w:r>
-      <w:r>
-        <w:rPr>
-          <w:sz w:val="24"/>
-          <w:szCs w:val="24"/>
-        </w:rPr>
-        <w:t>6</w:t>
+        <w:t>Idade: 26</w:t>
       </w:r>
     </w:p>
     <w:p>
@@ -238,6 +231,10 @@
       </w:pPr>
       <w:r>
         <w:rPr/>
+        <w:t xml:space="preserve">Java, Javascript, C#, </w:t>
+      </w:r>
+      <w:r>
+        <w:rPr/>
         <w:t>Nodejs, es6/es7, PHP, HTML5. CSS, MongoDB, My-SQL, PL-SQL</w:t>
       </w:r>
     </w:p>
@@ -250,13 +247,55 @@
           <w:bCs/>
         </w:rPr>
       </w:pPr>
+      <w:r>
+        <w:rPr>
+          <w:b/>
+          <w:bCs/>
+        </w:rPr>
+        <w:t>Frameworks</w:t>
+      </w:r>
+    </w:p>
+    <w:p>
+      <w:pPr>
+        <w:pStyle w:val="TextBody"/>
+        <w:rPr>
+          <w:b w:val="false"/>
+          <w:b w:val="false"/>
+          <w:bCs w:val="false"/>
+        </w:rPr>
+      </w:pPr>
       <w:bookmarkStart w:id="0" w:name="__DdeLink__31_290923235"/>
       <w:r>
         <w:rPr>
+          <w:b w:val="false"/>
+          <w:bCs w:val="false"/>
+        </w:rPr>
+        <w:t>React, Redux, Axios, Express, Mongoose</w:t>
+      </w:r>
+      <w:bookmarkEnd w:id="0"/>
+      <w:r>
+        <w:rPr>
+          <w:b w:val="false"/>
+          <w:bCs w:val="false"/>
+        </w:rPr>
+        <w:t xml:space="preserve"> </w:t>
+      </w:r>
+    </w:p>
+    <w:p>
+      <w:pPr>
+        <w:pStyle w:val="TextBody"/>
+        <w:rPr>
+          <w:b/>
           <w:b/>
           <w:bCs/>
         </w:rPr>
-        <w:t>Frameworks</w:t>
+      </w:pPr>
+      <w:r>
+        <w:rPr>
+          <w:b/>
+          <w:bCs/>
+        </w:rPr>
+        <w:t>Game Development</w:t>
       </w:r>
     </w:p>
     <w:p>
@@ -268,54 +307,11 @@
           <w:bCs w:val="false"/>
         </w:rPr>
       </w:pPr>
-      <w:bookmarkStart w:id="1" w:name="__DdeLink__31_290923235"/>
       <w:r>
         <w:rPr>
           <w:b w:val="false"/>
           <w:bCs w:val="false"/>
         </w:rPr>
-        <w:t>React, Redux, Axios, Express, Mongoose</w:t>
-      </w:r>
-      <w:bookmarkEnd w:id="1"/>
-      <w:r>
-        <w:rPr>
-          <w:b w:val="false"/>
-          <w:bCs w:val="false"/>
-        </w:rPr>
-        <w:t xml:space="preserve"> </w:t>
-      </w:r>
-    </w:p>
-    <w:p>
-      <w:pPr>
-        <w:pStyle w:val="TextBody"/>
-        <w:rPr>
-          <w:b/>
-          <w:b/>
-          <w:bCs/>
-        </w:rPr>
-      </w:pPr>
-      <w:r>
-        <w:rPr>
-          <w:b/>
-          <w:bCs/>
-        </w:rPr>
-        <w:t>Game Development</w:t>
-      </w:r>
-    </w:p>
-    <w:p>
-      <w:pPr>
-        <w:pStyle w:val="TextBody"/>
-        <w:rPr>
-          <w:b w:val="false"/>
-          <w:b w:val="false"/>
-          <w:bCs w:val="false"/>
-        </w:rPr>
-      </w:pPr>
-      <w:r>
-        <w:rPr>
-          <w:b w:val="false"/>
-          <w:bCs w:val="false"/>
-        </w:rPr>
         <w:t>Unity, C#</w:t>
       </w:r>
     </w:p>
@@ -338,43 +334,29 @@
       </w:pPr>
       <w:r>
         <w:rPr/>
-        <w:t xml:space="preserve">Github, </w:t>
-      </w:r>
-      <w:r>
-        <w:rPr/>
-        <w:t>Amazon Web Services, Heroku, Google Play Services</w:t>
-      </w:r>
-    </w:p>
-    <w:p>
-      <w:pPr>
-        <w:pStyle w:val="TextBody"/>
-        <w:rPr/>
-      </w:pPr>
-      <w:r>
-        <w:rPr>
-          <w:b/>
-        </w:rPr>
-        <w:t xml:space="preserve">Applications </w:t>
-      </w:r>
-      <w:r>
-        <w:rPr>
-          <w:b/>
-        </w:rPr>
-        <w:t>&amp; tools</w:t>
-      </w:r>
-    </w:p>
-    <w:p>
-      <w:pPr>
-        <w:pStyle w:val="TextBody"/>
-        <w:rPr/>
-      </w:pPr>
-      <w:r>
-        <w:rPr/>
-        <w:t xml:space="preserve">Adobe Photoshop,  Gimp, Atom, Android Studio, </w:t>
-      </w:r>
-      <w:r>
-        <w:rPr/>
-        <w:t>Discord</w:t>
+        <w:t>Github, Amazon Web Services, Heroku, Google Play Services</w:t>
+      </w:r>
+    </w:p>
+    <w:p>
+      <w:pPr>
+        <w:pStyle w:val="TextBody"/>
+        <w:rPr/>
+      </w:pPr>
+      <w:r>
+        <w:rPr>
+          <w:b/>
+        </w:rPr>
+        <w:t>Applications &amp; tools</w:t>
+      </w:r>
+    </w:p>
+    <w:p>
+      <w:pPr>
+        <w:pStyle w:val="TextBody"/>
+        <w:rPr/>
+      </w:pPr>
+      <w:r>
+        <w:rPr/>
+        <w:t>Adobe Photoshop,  Gimp, Atom, Android Studio, Discord</w:t>
       </w:r>
     </w:p>
     <w:p>

</xml_diff>